<commit_message>
Added Schematic and PCB Files
</commit_message>
<xml_diff>
--- a/USB C Integration (Req 5)/Design Log.docx
+++ b/USB C Integration (Req 5)/Design Log.docx
@@ -65,7 +65,15 @@
             </w:r>
             <w:r>
               <w:rPr/>
-              <w:t>Part number</w:t>
+              <w:t xml:space="preserve">Part </w:t>
+            </w:r>
+            <w:r>
+              <w:rPr/>
+              <w:t>n</w:t>
+            </w:r>
+            <w:r>
+              <w:rPr/>
+              <w:t>umber</w:t>
             </w:r>
           </w:p>
         </w:tc>
@@ -1948,83 +1956,164 @@
           </w:p>
         </w:tc>
       </w:tr>
+    </w:tbl>
+    <w:p/>
+    <w:p>
+      <w:pPr>
+        <w:pStyle w:val="Normal"/>
+        <w:ind w:left="0"/>
+        <w:rPr>
+          <w:b w:val="1"/>
+          <w:bCs w:val="1"/>
+          <w:sz w:val="24"/>
+          <w:szCs w:val="24"/>
+        </w:rPr>
+      </w:pPr>
+      <w:r>
+        <w:rPr>
+          <w:b w:val="1"/>
+          <w:bCs w:val="1"/>
+          <w:sz w:val="24"/>
+          <w:szCs w:val="24"/>
+        </w:rPr>
+        <w:t>Passive Components:</w:t>
+      </w:r>
+    </w:p>
+    <w:tbl>
+      <w:tblPr>
+        <w:tblStyle w:val="TableGrid"/>
+        <w:tblW w:w="0" w:type="auto"/>
+        <w:tblLayout w:type="fixed"/>
+        <w:tblLook w:val="06A0" w:firstRow="1" w:lastRow="0" w:firstColumn="1" w:lastColumn="0" w:noHBand="1" w:noVBand="1"/>
+      </w:tblPr>
+      <w:tblGrid>
+        <w:gridCol w:w="1872"/>
+        <w:gridCol w:w="1872"/>
+        <w:gridCol w:w="1872"/>
+        <w:gridCol w:w="1872"/>
+        <w:gridCol w:w="1872"/>
+      </w:tblGrid>
       <w:tr>
         <w:trPr>
           <w:trHeight w:val="300"/>
         </w:trPr>
         <w:tc>
           <w:tcPr>
-            <w:tcW w:w="1560" w:type="dxa"/>
-            <w:tcMar/>
-          </w:tcPr>
-          <w:p>
-            <w:pPr>
-              <w:pStyle w:val="Normal"/>
-              <w:rPr>
-                <w:b w:val="0"/>
-                <w:bCs w:val="0"/>
-              </w:rPr>
-            </w:pPr>
-          </w:p>
-        </w:tc>
-        <w:tc>
-          <w:tcPr>
-            <w:tcW w:w="1560" w:type="dxa"/>
-            <w:tcMar/>
-          </w:tcPr>
-          <w:p>
-            <w:pPr>
-              <w:pStyle w:val="Normal"/>
-              <w:rPr>
-                <w:b w:val="0"/>
-                <w:bCs w:val="0"/>
-              </w:rPr>
-            </w:pPr>
-          </w:p>
-        </w:tc>
-        <w:tc>
-          <w:tcPr>
-            <w:tcW w:w="1560" w:type="dxa"/>
-            <w:tcMar/>
-          </w:tcPr>
-          <w:p>
-            <w:pPr>
-              <w:pStyle w:val="Normal"/>
-              <w:rPr>
-                <w:b w:val="0"/>
-                <w:bCs w:val="0"/>
-              </w:rPr>
-            </w:pPr>
-          </w:p>
-        </w:tc>
-        <w:tc>
-          <w:tcPr>
-            <w:tcW w:w="1560" w:type="dxa"/>
-            <w:tcMar/>
-          </w:tcPr>
-          <w:p>
-            <w:pPr>
-              <w:pStyle w:val="Normal"/>
-              <w:rPr>
-                <w:b w:val="0"/>
-                <w:bCs w:val="0"/>
-              </w:rPr>
-            </w:pPr>
-          </w:p>
-        </w:tc>
-        <w:tc>
-          <w:tcPr>
-            <w:tcW w:w="1560" w:type="dxa"/>
-            <w:tcMar/>
-          </w:tcPr>
-          <w:p>
-            <w:pPr>
-              <w:pStyle w:val="Normal"/>
-              <w:rPr>
-                <w:b w:val="0"/>
-                <w:bCs w:val="0"/>
-              </w:rPr>
-            </w:pPr>
+            <w:tcW w:w="1872" w:type="dxa"/>
+            <w:tcMar/>
+          </w:tcPr>
+          <w:p>
+            <w:pPr>
+              <w:pStyle w:val="Normal"/>
+              <w:rPr>
+                <w:b w:val="0"/>
+                <w:bCs w:val="0"/>
+                <w:sz w:val="24"/>
+                <w:szCs w:val="24"/>
+              </w:rPr>
+            </w:pPr>
+            <w:r>
+              <w:rPr>
+                <w:b w:val="0"/>
+                <w:bCs w:val="0"/>
+                <w:sz w:val="24"/>
+                <w:szCs w:val="24"/>
+              </w:rPr>
+              <w:t>Component</w:t>
+            </w:r>
+          </w:p>
+        </w:tc>
+        <w:tc>
+          <w:tcPr>
+            <w:tcW w:w="1872" w:type="dxa"/>
+            <w:tcMar/>
+          </w:tcPr>
+          <w:p>
+            <w:pPr>
+              <w:pStyle w:val="Normal"/>
+              <w:rPr>
+                <w:b w:val="0"/>
+                <w:bCs w:val="0"/>
+                <w:sz w:val="24"/>
+                <w:szCs w:val="24"/>
+              </w:rPr>
+            </w:pPr>
+            <w:r>
+              <w:rPr>
+                <w:b w:val="0"/>
+                <w:bCs w:val="0"/>
+                <w:sz w:val="24"/>
+                <w:szCs w:val="24"/>
+              </w:rPr>
+              <w:t>Value</w:t>
+            </w:r>
+          </w:p>
+        </w:tc>
+        <w:tc>
+          <w:tcPr>
+            <w:tcW w:w="1872" w:type="dxa"/>
+            <w:tcMar/>
+          </w:tcPr>
+          <w:p>
+            <w:pPr>
+              <w:pStyle w:val="Normal"/>
+              <w:rPr>
+                <w:b w:val="0"/>
+                <w:bCs w:val="0"/>
+                <w:sz w:val="24"/>
+                <w:szCs w:val="24"/>
+              </w:rPr>
+            </w:pPr>
+            <w:r>
+              <w:rPr>
+                <w:b w:val="0"/>
+                <w:bCs w:val="0"/>
+                <w:sz w:val="24"/>
+                <w:szCs w:val="24"/>
+              </w:rPr>
+              <w:t>Value Origin</w:t>
+            </w:r>
+          </w:p>
+        </w:tc>
+        <w:tc>
+          <w:tcPr>
+            <w:tcW w:w="1872" w:type="dxa"/>
+            <w:tcMar/>
+          </w:tcPr>
+          <w:p>
+            <w:pPr>
+              <w:pStyle w:val="Normal"/>
+              <w:rPr>
+                <w:b w:val="0"/>
+                <w:bCs w:val="0"/>
+                <w:sz w:val="24"/>
+                <w:szCs w:val="24"/>
+              </w:rPr>
+            </w:pPr>
+            <w:r>
+              <w:rPr>
+                <w:b w:val="0"/>
+                <w:bCs w:val="0"/>
+                <w:sz w:val="24"/>
+                <w:szCs w:val="24"/>
+              </w:rPr>
+              <w:t>Connection</w:t>
+            </w:r>
+          </w:p>
+        </w:tc>
+        <w:tc>
+          <w:tcPr>
+            <w:tcW w:w="1872" w:type="dxa"/>
+            <w:tcMar/>
+          </w:tcPr>
+          <w:p>
+            <w:pPr>
+              <w:pStyle w:val="Normal"/>
+            </w:pPr>
+            <w:r>
+              <w:rPr/>
+              <w:t>JLCPCB Part Number</w:t>
+            </w:r>
           </w:p>
         </w:tc>
       </w:tr>
@@ -2034,77 +2123,154 @@
         </w:trPr>
         <w:tc>
           <w:tcPr>
-            <w:tcW w:w="1560" w:type="dxa"/>
-            <w:tcMar/>
-          </w:tcPr>
-          <w:p>
-            <w:pPr>
-              <w:pStyle w:val="Normal"/>
-              <w:rPr>
-                <w:b w:val="0"/>
-                <w:bCs w:val="0"/>
-              </w:rPr>
-            </w:pPr>
-          </w:p>
-        </w:tc>
-        <w:tc>
-          <w:tcPr>
-            <w:tcW w:w="1560" w:type="dxa"/>
-            <w:tcMar/>
-          </w:tcPr>
-          <w:p>
-            <w:pPr>
-              <w:pStyle w:val="Normal"/>
-              <w:rPr>
-                <w:b w:val="0"/>
-                <w:bCs w:val="0"/>
-              </w:rPr>
-            </w:pPr>
-          </w:p>
-        </w:tc>
-        <w:tc>
-          <w:tcPr>
-            <w:tcW w:w="1560" w:type="dxa"/>
-            <w:tcMar/>
-          </w:tcPr>
-          <w:p>
-            <w:pPr>
-              <w:pStyle w:val="Normal"/>
-              <w:rPr>
-                <w:b w:val="0"/>
-                <w:bCs w:val="0"/>
-              </w:rPr>
-            </w:pPr>
-          </w:p>
-        </w:tc>
-        <w:tc>
-          <w:tcPr>
-            <w:tcW w:w="1560" w:type="dxa"/>
-            <w:tcMar/>
-          </w:tcPr>
-          <w:p>
-            <w:pPr>
-              <w:pStyle w:val="Normal"/>
-              <w:rPr>
-                <w:b w:val="0"/>
-                <w:bCs w:val="0"/>
-              </w:rPr>
-            </w:pPr>
-          </w:p>
-        </w:tc>
-        <w:tc>
-          <w:tcPr>
-            <w:tcW w:w="1560" w:type="dxa"/>
-            <w:tcMar/>
-          </w:tcPr>
-          <w:p>
-            <w:pPr>
-              <w:pStyle w:val="Normal"/>
-              <w:rPr>
-                <w:b w:val="0"/>
-                <w:bCs w:val="0"/>
-              </w:rPr>
-            </w:pPr>
+            <w:tcW w:w="1872" w:type="dxa"/>
+            <w:tcMar/>
+          </w:tcPr>
+          <w:p>
+            <w:pPr>
+              <w:pStyle w:val="Normal"/>
+              <w:rPr>
+                <w:b w:val="0"/>
+                <w:bCs w:val="0"/>
+                <w:sz w:val="24"/>
+                <w:szCs w:val="24"/>
+              </w:rPr>
+            </w:pPr>
+            <w:r>
+              <w:rPr>
+                <w:b w:val="0"/>
+                <w:bCs w:val="0"/>
+                <w:sz w:val="24"/>
+                <w:szCs w:val="24"/>
+              </w:rPr>
+              <w:t>R1</w:t>
+            </w:r>
+          </w:p>
+        </w:tc>
+        <w:tc>
+          <w:tcPr>
+            <w:tcW w:w="1872" w:type="dxa"/>
+            <w:tcMar/>
+          </w:tcPr>
+          <w:p>
+            <w:pPr>
+              <w:pStyle w:val="Normal"/>
+              <w:rPr>
+                <w:b w:val="0"/>
+                <w:bCs w:val="0"/>
+                <w:sz w:val="24"/>
+                <w:szCs w:val="24"/>
+              </w:rPr>
+            </w:pPr>
+            <w:r>
+              <w:rPr>
+                <w:b w:val="0"/>
+                <w:bCs w:val="0"/>
+                <w:sz w:val="24"/>
+                <w:szCs w:val="24"/>
+              </w:rPr>
+              <w:t>75kΩ</w:t>
+            </w:r>
+          </w:p>
+        </w:tc>
+        <w:tc>
+          <w:tcPr>
+            <w:tcW w:w="1872" w:type="dxa"/>
+            <w:tcMar/>
+          </w:tcPr>
+          <w:p>
+            <w:r>
+              <w:rPr>
+                <w:rFonts w:ascii="Aptos" w:hAnsi="Aptos" w:eastAsia="Aptos" w:cs="Aptos"/>
+                <w:noProof w:val="0"/>
+                <w:sz w:val="24"/>
+                <w:szCs w:val="24"/>
+                <w:lang w:val="en-US"/>
+              </w:rPr>
+              <w:t>C22373734</w:t>
+            </w:r>
+            <w:r>
+              <w:rPr>
+                <w:b w:val="0"/>
+                <w:bCs w:val="0"/>
+                <w:sz w:val="24"/>
+                <w:szCs w:val="24"/>
+              </w:rPr>
+              <w:t xml:space="preserve"> </w:t>
+            </w:r>
+          </w:p>
+          <w:p>
+            <w:pPr>
+              <w:pStyle w:val="Normal"/>
+              <w:rPr>
+                <w:b w:val="0"/>
+                <w:bCs w:val="0"/>
+                <w:sz w:val="24"/>
+                <w:szCs w:val="24"/>
+              </w:rPr>
+            </w:pPr>
+            <w:r>
+              <w:rPr>
+                <w:b w:val="0"/>
+                <w:bCs w:val="0"/>
+                <w:sz w:val="24"/>
+                <w:szCs w:val="24"/>
+              </w:rPr>
+              <w:t>Datasheet</w:t>
+            </w:r>
+          </w:p>
+        </w:tc>
+        <w:tc>
+          <w:tcPr>
+            <w:tcW w:w="1872" w:type="dxa"/>
+            <w:tcMar/>
+          </w:tcPr>
+          <w:p>
+            <w:pPr>
+              <w:pStyle w:val="Normal"/>
+              <w:rPr>
+                <w:b w:val="0"/>
+                <w:bCs w:val="0"/>
+                <w:sz w:val="24"/>
+                <w:szCs w:val="24"/>
+              </w:rPr>
+            </w:pPr>
+            <w:r>
+              <w:rPr>
+                <w:b w:val="0"/>
+                <w:bCs w:val="0"/>
+                <w:sz w:val="24"/>
+                <w:szCs w:val="24"/>
+              </w:rPr>
+              <w:t xml:space="preserve">Vset </w:t>
+            </w:r>
+            <w:r>
+              <w:rPr>
+                <w:b w:val="0"/>
+                <w:bCs w:val="0"/>
+                <w:sz w:val="24"/>
+                <w:szCs w:val="24"/>
+              </w:rPr>
+              <w:t>- GND</w:t>
+            </w:r>
+          </w:p>
+        </w:tc>
+        <w:tc>
+          <w:tcPr>
+            <w:tcW w:w="1872" w:type="dxa"/>
+            <w:tcMar/>
+          </w:tcPr>
+          <w:p>
+            <w:r>
+              <w:rPr>
+                <w:rFonts w:ascii="Aptos" w:hAnsi="Aptos" w:eastAsia="Aptos" w:cs="Aptos"/>
+                <w:noProof w:val="0"/>
+                <w:sz w:val="24"/>
+                <w:szCs w:val="24"/>
+                <w:lang w:val="en-US"/>
+              </w:rPr>
+              <w:t>C23242</w:t>
+            </w:r>
           </w:p>
         </w:tc>
       </w:tr>
@@ -2114,77 +2280,145 @@
         </w:trPr>
         <w:tc>
           <w:tcPr>
-            <w:tcW w:w="1560" w:type="dxa"/>
-            <w:tcMar/>
-          </w:tcPr>
-          <w:p>
-            <w:pPr>
-              <w:pStyle w:val="Normal"/>
-              <w:rPr>
-                <w:b w:val="0"/>
-                <w:bCs w:val="0"/>
-              </w:rPr>
-            </w:pPr>
-          </w:p>
-        </w:tc>
-        <w:tc>
-          <w:tcPr>
-            <w:tcW w:w="1560" w:type="dxa"/>
-            <w:tcMar/>
-          </w:tcPr>
-          <w:p>
-            <w:pPr>
-              <w:pStyle w:val="Normal"/>
-              <w:rPr>
-                <w:b w:val="0"/>
-                <w:bCs w:val="0"/>
-              </w:rPr>
-            </w:pPr>
-          </w:p>
-        </w:tc>
-        <w:tc>
-          <w:tcPr>
-            <w:tcW w:w="1560" w:type="dxa"/>
-            <w:tcMar/>
-          </w:tcPr>
-          <w:p>
-            <w:pPr>
-              <w:pStyle w:val="Normal"/>
-              <w:rPr>
-                <w:b w:val="0"/>
-                <w:bCs w:val="0"/>
-              </w:rPr>
-            </w:pPr>
-          </w:p>
-        </w:tc>
-        <w:tc>
-          <w:tcPr>
-            <w:tcW w:w="1560" w:type="dxa"/>
-            <w:tcMar/>
-          </w:tcPr>
-          <w:p>
-            <w:pPr>
-              <w:pStyle w:val="Normal"/>
-              <w:rPr>
-                <w:b w:val="0"/>
-                <w:bCs w:val="0"/>
-              </w:rPr>
-            </w:pPr>
-          </w:p>
-        </w:tc>
-        <w:tc>
-          <w:tcPr>
-            <w:tcW w:w="1560" w:type="dxa"/>
-            <w:tcMar/>
-          </w:tcPr>
-          <w:p>
-            <w:pPr>
-              <w:pStyle w:val="Normal"/>
-              <w:rPr>
-                <w:b w:val="0"/>
-                <w:bCs w:val="0"/>
-              </w:rPr>
-            </w:pPr>
+            <w:tcW w:w="1872" w:type="dxa"/>
+            <w:tcMar/>
+          </w:tcPr>
+          <w:p>
+            <w:pPr>
+              <w:pStyle w:val="Normal"/>
+              <w:rPr>
+                <w:b w:val="0"/>
+                <w:bCs w:val="0"/>
+                <w:sz w:val="24"/>
+                <w:szCs w:val="24"/>
+              </w:rPr>
+            </w:pPr>
+            <w:r>
+              <w:rPr>
+                <w:b w:val="0"/>
+                <w:bCs w:val="0"/>
+                <w:sz w:val="24"/>
+                <w:szCs w:val="24"/>
+              </w:rPr>
+              <w:t>C1</w:t>
+            </w:r>
+          </w:p>
+        </w:tc>
+        <w:tc>
+          <w:tcPr>
+            <w:tcW w:w="1872" w:type="dxa"/>
+            <w:tcMar/>
+          </w:tcPr>
+          <w:p>
+            <w:pPr>
+              <w:pStyle w:val="Normal"/>
+              <w:rPr>
+                <w:b w:val="0"/>
+                <w:bCs w:val="0"/>
+                <w:sz w:val="24"/>
+                <w:szCs w:val="24"/>
+              </w:rPr>
+            </w:pPr>
+            <w:r>
+              <w:rPr>
+                <w:b w:val="0"/>
+                <w:bCs w:val="0"/>
+                <w:sz w:val="24"/>
+                <w:szCs w:val="24"/>
+              </w:rPr>
+              <w:t>1µF</w:t>
+            </w:r>
+          </w:p>
+        </w:tc>
+        <w:tc>
+          <w:tcPr>
+            <w:tcW w:w="1872" w:type="dxa"/>
+            <w:tcMar/>
+          </w:tcPr>
+          <w:p>
+            <w:r>
+              <w:rPr>
+                <w:rFonts w:ascii="Aptos" w:hAnsi="Aptos" w:eastAsia="Aptos" w:cs="Aptos"/>
+                <w:noProof w:val="0"/>
+                <w:sz w:val="24"/>
+                <w:szCs w:val="24"/>
+                <w:lang w:val="en-US"/>
+              </w:rPr>
+              <w:t>C22373734</w:t>
+            </w:r>
+            <w:r>
+              <w:rPr>
+                <w:b w:val="0"/>
+                <w:bCs w:val="0"/>
+                <w:sz w:val="24"/>
+                <w:szCs w:val="24"/>
+              </w:rPr>
+              <w:t xml:space="preserve"> </w:t>
+            </w:r>
+          </w:p>
+          <w:p>
+            <w:pPr>
+              <w:pStyle w:val="Normal"/>
+              <w:rPr>
+                <w:b w:val="0"/>
+                <w:bCs w:val="0"/>
+                <w:sz w:val="24"/>
+                <w:szCs w:val="24"/>
+              </w:rPr>
+            </w:pPr>
+            <w:r>
+              <w:rPr>
+                <w:b w:val="0"/>
+                <w:bCs w:val="0"/>
+                <w:sz w:val="24"/>
+                <w:szCs w:val="24"/>
+              </w:rPr>
+              <w:t>Datasheet</w:t>
+            </w:r>
+          </w:p>
+        </w:tc>
+        <w:tc>
+          <w:tcPr>
+            <w:tcW w:w="1872" w:type="dxa"/>
+            <w:tcMar/>
+          </w:tcPr>
+          <w:p>
+            <w:pPr>
+              <w:pStyle w:val="Normal"/>
+              <w:rPr>
+                <w:b w:val="0"/>
+                <w:bCs w:val="0"/>
+                <w:sz w:val="24"/>
+                <w:szCs w:val="24"/>
+              </w:rPr>
+            </w:pPr>
+            <w:r>
+              <w:rPr>
+                <w:b w:val="0"/>
+                <w:bCs w:val="0"/>
+                <w:sz w:val="24"/>
+                <w:szCs w:val="24"/>
+              </w:rPr>
+              <w:t>VBUS-GND</w:t>
+            </w:r>
+          </w:p>
+        </w:tc>
+        <w:tc>
+          <w:tcPr>
+            <w:tcW w:w="1872" w:type="dxa"/>
+            <w:tcMar/>
+          </w:tcPr>
+          <w:p>
+            <w:r>
+              <w:rPr>
+                <w:rFonts w:ascii="Aptos" w:hAnsi="Aptos" w:eastAsia="Aptos" w:cs="Aptos"/>
+                <w:noProof w:val="0"/>
+                <w:sz w:val="24"/>
+                <w:szCs w:val="24"/>
+                <w:lang w:val="en-US"/>
+              </w:rPr>
+              <w:t>C52923</w:t>
+            </w:r>
           </w:p>
         </w:tc>
       </w:tr>

</xml_diff>